<commit_message>
Zielbestimmung, Produkteinsatz, Produktumgebung, Produktfunktionen hinzugefügt
</commit_message>
<xml_diff>
--- a/docs/Pflichtenheft.docx
+++ b/docs/Pflichtenheft.docx
@@ -2948,50 +2948,8 @@
             <w:fldChar w:fldCharType="end"/>
           </w:r>
         </w:p>
-        <w:p>
-          <w:pPr>
-            <w:rPr>
-              <w:b/>
-              <w:bCs/>
-            </w:rPr>
-          </w:pPr>
-        </w:p>
-        <w:p>
-          <w:pPr>
-            <w:rPr>
-              <w:b/>
-              <w:bCs/>
-            </w:rPr>
-          </w:pPr>
-        </w:p>
-        <w:p>
-          <w:pPr>
-            <w:rPr>
-              <w:b/>
-              <w:bCs/>
-            </w:rPr>
-          </w:pPr>
-        </w:p>
-        <w:p>
-          <w:pPr>
-            <w:rPr>
-              <w:b/>
-              <w:bCs/>
-            </w:rPr>
-          </w:pPr>
-        </w:p>
       </w:sdtContent>
     </w:sdt>
-    <w:p>
-      <w:pPr>
-        <w:pStyle w:val="berschrift1"/>
-      </w:pPr>
-    </w:p>
-    <w:p>
-      <w:r>
-        <w:br w:type="page"/>
-      </w:r>
-    </w:p>
     <w:p>
       <w:pPr>
         <w:pStyle w:val="berschrift1"/>
@@ -3019,7 +2977,13 @@
       </w:r>
       <w:proofErr w:type="spellStart"/>
       <w:r>
-        <w:t>Pfadfinderei</w:t>
+        <w:t>Pfadfinder</w:t>
+      </w:r>
+      <w:r>
+        <w:t>r</w:t>
+      </w:r>
+      <w:r>
+        <w:t>ei</w:t>
       </w:r>
       <w:proofErr w:type="spellEnd"/>
       <w:r>
@@ -3063,10 +3027,98 @@
         </w:numPr>
       </w:pPr>
       <w:r>
-        <w:t xml:space="preserve">Die Webseite soll angemeldeten Benutzern die Möglichkeit bieten, </w:t>
-      </w:r>
-      <w:bookmarkStart w:id="3" w:name="_GoBack"/>
-      <w:bookmarkEnd w:id="3"/>
+        <w:t xml:space="preserve">Die Webseite soll </w:t>
+      </w:r>
+      <w:r>
+        <w:t xml:space="preserve">registrierten </w:t>
+      </w:r>
+      <w:r>
+        <w:t>Be</w:t>
+      </w:r>
+      <w:r>
+        <w:t>nutzern die Möglichkeit bieten neue Newsbeiträge verfassen zu können.</w:t>
+      </w:r>
+    </w:p>
+    <w:p>
+      <w:pPr>
+        <w:pStyle w:val="Listenabsatz"/>
+        <w:numPr>
+          <w:ilvl w:val="0"/>
+          <w:numId w:val="5"/>
+        </w:numPr>
+      </w:pPr>
+      <w:r>
+        <w:t xml:space="preserve">Die Webseite soll </w:t>
+      </w:r>
+      <w:r>
+        <w:t xml:space="preserve">registrierten </w:t>
+      </w:r>
+      <w:r>
+        <w:t>Benutzern die Möglichkeit bieten, eigens erstellte</w:t>
+      </w:r>
+      <w:r>
+        <w:t xml:space="preserve"> </w:t>
+      </w:r>
+      <w:r>
+        <w:t>Newsbeiträge löschen zu können.</w:t>
+      </w:r>
+    </w:p>
+    <w:p>
+      <w:pPr>
+        <w:pStyle w:val="Listenabsatz"/>
+        <w:numPr>
+          <w:ilvl w:val="0"/>
+          <w:numId w:val="5"/>
+        </w:numPr>
+      </w:pPr>
+      <w:r>
+        <w:t xml:space="preserve">Die Webseite soll </w:t>
+      </w:r>
+      <w:r>
+        <w:t xml:space="preserve">registrierten </w:t>
+      </w:r>
+      <w:r>
+        <w:t>Benutz</w:t>
+      </w:r>
+      <w:r>
+        <w:t xml:space="preserve">ern die Möglichkeit bieten, eigens </w:t>
+      </w:r>
+      <w:r>
+        <w:t>erstellte</w:t>
+      </w:r>
+      <w:r>
+        <w:t xml:space="preserve"> </w:t>
+      </w:r>
+      <w:r>
+        <w:t xml:space="preserve">Newsbeiträge </w:t>
+      </w:r>
+      <w:r>
+        <w:t>bearbeiten</w:t>
+      </w:r>
+      <w:r>
+        <w:t xml:space="preserve"> zu können.</w:t>
+      </w:r>
+    </w:p>
+    <w:p>
+      <w:pPr>
+        <w:pStyle w:val="Listenabsatz"/>
+        <w:numPr>
+          <w:ilvl w:val="0"/>
+          <w:numId w:val="5"/>
+        </w:numPr>
+      </w:pPr>
+      <w:r>
+        <w:t xml:space="preserve">Die Webseite soll </w:t>
+      </w:r>
+      <w:r>
+        <w:t>allen Nutzern die Möglichkeit bieten</w:t>
+      </w:r>
+      <w:r>
+        <w:t>,</w:t>
+      </w:r>
+      <w:r>
+        <w:t xml:space="preserve"> Newseinträge lesen zu können.</w:t>
+      </w:r>
     </w:p>
     <w:p>
       <w:pPr>
@@ -3076,11 +3128,77 @@
           <w:numId w:val="4"/>
         </w:numPr>
       </w:pPr>
-      <w:bookmarkStart w:id="4" w:name="_Toc442168891"/>
+      <w:bookmarkStart w:id="3" w:name="_Toc442168891"/>
       <w:r>
         <w:t>Benutzerverwaltung</w:t>
       </w:r>
-      <w:bookmarkEnd w:id="4"/>
+      <w:bookmarkEnd w:id="3"/>
+    </w:p>
+    <w:p>
+      <w:pPr>
+        <w:pStyle w:val="Listenabsatz"/>
+        <w:numPr>
+          <w:ilvl w:val="0"/>
+          <w:numId w:val="6"/>
+        </w:numPr>
+      </w:pPr>
+      <w:r>
+        <w:t>Die Webseite soll dem Benutzer die Möglichkeit bieten, sich auf der Webseite, mit einem Vornamen, Nachnamen, Nutzernamen, Passwort und einer email-Adresse, zu registrieren.</w:t>
+      </w:r>
+    </w:p>
+    <w:p>
+      <w:pPr>
+        <w:pStyle w:val="Listenabsatz"/>
+        <w:numPr>
+          <w:ilvl w:val="0"/>
+          <w:numId w:val="6"/>
+        </w:numPr>
+      </w:pPr>
+      <w:r>
+        <w:t xml:space="preserve">Die Webseite soll dem Benutzer die Möglichkeit bieten, sich </w:t>
+      </w:r>
+      <w:r>
+        <w:t>auf der Webseite per Nutzernamen und Passwort einloggen zu können</w:t>
+      </w:r>
+      <w:r>
+        <w:t>.</w:t>
+      </w:r>
+    </w:p>
+    <w:p>
+      <w:pPr>
+        <w:pStyle w:val="Listenabsatz"/>
+        <w:numPr>
+          <w:ilvl w:val="0"/>
+          <w:numId w:val="6"/>
+        </w:numPr>
+      </w:pPr>
+      <w:r>
+        <w:t>Die Webseite muss überprüfen können, ob der Nutzername schon in der Datenbank existiert.</w:t>
+      </w:r>
+    </w:p>
+    <w:p>
+      <w:pPr>
+        <w:pStyle w:val="Listenabsatz"/>
+        <w:numPr>
+          <w:ilvl w:val="0"/>
+          <w:numId w:val="6"/>
+        </w:numPr>
+      </w:pPr>
+      <w:r>
+        <w:t>Die Webseite muss jedem Benutzer, nach der Registrierung, eine Rolle zuweisen.</w:t>
+      </w:r>
+    </w:p>
+    <w:p>
+      <w:pPr>
+        <w:pStyle w:val="Listenabsatz"/>
+        <w:numPr>
+          <w:ilvl w:val="0"/>
+          <w:numId w:val="6"/>
+        </w:numPr>
+      </w:pPr>
+      <w:r>
+        <w:t>Standardmäßig soll die Website jedem User die Rolle „User“ zuweisen.</w:t>
+      </w:r>
     </w:p>
     <w:p>
       <w:pPr>
@@ -3090,11 +3208,54 @@
           <w:numId w:val="4"/>
         </w:numPr>
       </w:pPr>
-      <w:bookmarkStart w:id="5" w:name="_Toc442168892"/>
-      <w:r>
-        <w:t>Mobile Ansicht</w:t>
-      </w:r>
-      <w:bookmarkEnd w:id="5"/>
+      <w:r>
+        <w:t>Kommentarfunktion</w:t>
+      </w:r>
+    </w:p>
+    <w:p>
+      <w:pPr>
+        <w:pStyle w:val="Listenabsatz"/>
+        <w:numPr>
+          <w:ilvl w:val="0"/>
+          <w:numId w:val="8"/>
+        </w:numPr>
+      </w:pPr>
+      <w:r>
+        <w:t>Die Webseite soll registrierten Benutzern die Möglichkeit bieten, Newseinträge kommentieren zu können.</w:t>
+      </w:r>
+    </w:p>
+    <w:p>
+      <w:pPr>
+        <w:pStyle w:val="Listenabsatz"/>
+        <w:numPr>
+          <w:ilvl w:val="0"/>
+          <w:numId w:val="8"/>
+        </w:numPr>
+      </w:pPr>
+      <w:r>
+        <w:t xml:space="preserve">Die Webseite soll registrierten Benutzern die Möglichkeit bieten, </w:t>
+      </w:r>
+      <w:r>
+        <w:t>eigens erstellte Kommentare löschen zu können.</w:t>
+      </w:r>
+    </w:p>
+    <w:p>
+      <w:pPr>
+        <w:pStyle w:val="Listenabsatz"/>
+        <w:numPr>
+          <w:ilvl w:val="0"/>
+          <w:numId w:val="8"/>
+        </w:numPr>
+      </w:pPr>
+      <w:r>
+        <w:t xml:space="preserve">Die Webseite soll allen Nutzern die Möglichkeit bieten, </w:t>
+      </w:r>
+      <w:r>
+        <w:t>Kommentare</w:t>
+      </w:r>
+      <w:r>
+        <w:t xml:space="preserve"> lesen zu können.</w:t>
+      </w:r>
     </w:p>
     <w:p>
       <w:pPr>
@@ -3104,11 +3265,100 @@
           <w:numId w:val="4"/>
         </w:numPr>
       </w:pPr>
-      <w:bookmarkStart w:id="6" w:name="_Toc442168893"/>
+      <w:bookmarkStart w:id="4" w:name="_Toc442168892"/>
+      <w:r>
+        <w:t>Mobile Ansicht</w:t>
+      </w:r>
+      <w:bookmarkEnd w:id="4"/>
+    </w:p>
+    <w:p>
+      <w:pPr>
+        <w:pStyle w:val="Listenabsatz"/>
+        <w:numPr>
+          <w:ilvl w:val="0"/>
+          <w:numId w:val="9"/>
+        </w:numPr>
+      </w:pPr>
+      <w:r>
+        <w:t>Die Webseite soll über eine mobile Ansicht für Smartphones und Tablets verfügen.</w:t>
+      </w:r>
+    </w:p>
+    <w:p>
+      <w:pPr>
+        <w:pStyle w:val="Listenabsatz"/>
+        <w:numPr>
+          <w:ilvl w:val="0"/>
+          <w:numId w:val="9"/>
+        </w:numPr>
+      </w:pPr>
+      <w:r>
+        <w:t>Die mobile Ansicht der Webseite muss die gleichen Newseinträge, wie die Desktopansicht, anzeigen können.</w:t>
+      </w:r>
+    </w:p>
+    <w:p>
+      <w:pPr>
+        <w:pStyle w:val="berschrift3"/>
+        <w:numPr>
+          <w:ilvl w:val="2"/>
+          <w:numId w:val="4"/>
+        </w:numPr>
+      </w:pPr>
+      <w:bookmarkStart w:id="5" w:name="_Toc442168893"/>
       <w:r>
         <w:t>Gruppenseiten</w:t>
       </w:r>
-      <w:bookmarkEnd w:id="6"/>
+      <w:bookmarkEnd w:id="5"/>
+    </w:p>
+    <w:p>
+      <w:pPr>
+        <w:pStyle w:val="Listenabsatz"/>
+        <w:numPr>
+          <w:ilvl w:val="0"/>
+          <w:numId w:val="10"/>
+        </w:numPr>
+      </w:pPr>
+      <w:r>
+        <w:t xml:space="preserve">Die Webseite </w:t>
+      </w:r>
+      <w:r>
+        <w:t>soll über 5 fest angelegte Gruppenseiten verfügen.</w:t>
+      </w:r>
+    </w:p>
+    <w:p>
+      <w:pPr>
+        <w:pStyle w:val="Listenabsatz"/>
+        <w:numPr>
+          <w:ilvl w:val="0"/>
+          <w:numId w:val="10"/>
+        </w:numPr>
+      </w:pPr>
+      <w:r>
+        <w:t>Jeder Gruppenseite muss ein Tag hinzugefügt werden.</w:t>
+      </w:r>
+    </w:p>
+    <w:p>
+      <w:pPr>
+        <w:pStyle w:val="Listenabsatz"/>
+        <w:numPr>
+          <w:ilvl w:val="0"/>
+          <w:numId w:val="10"/>
+        </w:numPr>
+      </w:pPr>
+      <w:r>
+        <w:t>Jede Gruppenseite muss einen Titel und Content beinhalten.</w:t>
+      </w:r>
+    </w:p>
+    <w:p>
+      <w:pPr>
+        <w:pStyle w:val="Listenabsatz"/>
+        <w:numPr>
+          <w:ilvl w:val="0"/>
+          <w:numId w:val="10"/>
+        </w:numPr>
+      </w:pPr>
+      <w:r>
+        <w:t>Jede Gruppenseite soll nur von Benutzern, die über die Rolle „Group-Admin“ verfügen, bearbeitet werden können.</w:t>
+      </w:r>
     </w:p>
     <w:p>
       <w:pPr>
@@ -3118,11 +3368,11 @@
           <w:numId w:val="4"/>
         </w:numPr>
       </w:pPr>
-      <w:bookmarkStart w:id="7" w:name="_Toc442168894"/>
+      <w:bookmarkStart w:id="6" w:name="_Toc442168894"/>
       <w:r>
         <w:t>Wunschkriterien</w:t>
       </w:r>
-      <w:bookmarkEnd w:id="7"/>
+      <w:bookmarkEnd w:id="6"/>
     </w:p>
     <w:p>
       <w:pPr>
@@ -3132,11 +3382,47 @@
           <w:numId w:val="4"/>
         </w:numPr>
       </w:pPr>
-      <w:bookmarkStart w:id="8" w:name="_Toc442168895"/>
+      <w:bookmarkStart w:id="7" w:name="_Toc442168895"/>
       <w:r>
         <w:t>Galerie</w:t>
       </w:r>
-      <w:bookmarkEnd w:id="8"/>
+      <w:bookmarkEnd w:id="7"/>
+    </w:p>
+    <w:p>
+      <w:pPr>
+        <w:pStyle w:val="Listenabsatz"/>
+        <w:numPr>
+          <w:ilvl w:val="0"/>
+          <w:numId w:val="11"/>
+        </w:numPr>
+      </w:pPr>
+      <w:r>
+        <w:t xml:space="preserve">Die </w:t>
+      </w:r>
+      <w:r>
+        <w:t>Webseite</w:t>
+      </w:r>
+      <w:r>
+        <w:t xml:space="preserve"> soll registrierten Benutzern, die über die Rolle „Admin“ verfügen, die Möglichkeit bieten, Fotos in eine Galerie hochladen zu können.</w:t>
+      </w:r>
+    </w:p>
+    <w:p>
+      <w:pPr>
+        <w:pStyle w:val="Listenabsatz"/>
+        <w:numPr>
+          <w:ilvl w:val="0"/>
+          <w:numId w:val="11"/>
+        </w:numPr>
+      </w:pPr>
+      <w:r>
+        <w:t xml:space="preserve">Die </w:t>
+      </w:r>
+      <w:r>
+        <w:t>Webseite</w:t>
+      </w:r>
+      <w:r>
+        <w:t xml:space="preserve"> soll jedem Benutzer die Möglichkeit bieten, die Galerie anzeigen zu können.</w:t>
+      </w:r>
     </w:p>
     <w:p>
       <w:pPr>
@@ -3146,11 +3432,55 @@
           <w:numId w:val="4"/>
         </w:numPr>
       </w:pPr>
-      <w:bookmarkStart w:id="9" w:name="_Toc442168896"/>
-      <w:r>
+      <w:bookmarkStart w:id="8" w:name="_Toc442168896"/>
+      <w:r>
+        <w:lastRenderedPageBreak/>
         <w:t>Profilbilder</w:t>
       </w:r>
-      <w:bookmarkEnd w:id="9"/>
+      <w:bookmarkEnd w:id="8"/>
+    </w:p>
+    <w:p>
+      <w:pPr>
+        <w:pStyle w:val="Listenabsatz"/>
+        <w:numPr>
+          <w:ilvl w:val="0"/>
+          <w:numId w:val="11"/>
+        </w:numPr>
+      </w:pPr>
+      <w:r>
+        <w:t xml:space="preserve">Die </w:t>
+      </w:r>
+      <w:r>
+        <w:t>Webseite</w:t>
+      </w:r>
+      <w:r>
+        <w:t xml:space="preserve"> soll registrierten Benutzern die Möglichkeit bieten, ein Profilbild hochladen zu können.</w:t>
+      </w:r>
+    </w:p>
+    <w:p>
+      <w:pPr>
+        <w:pStyle w:val="Listenabsatz"/>
+        <w:numPr>
+          <w:ilvl w:val="0"/>
+          <w:numId w:val="11"/>
+        </w:numPr>
+      </w:pPr>
+      <w:bookmarkStart w:id="9" w:name="_Toc442168897"/>
+      <w:r>
+        <w:t>Die Webseite</w:t>
+      </w:r>
+      <w:r>
+        <w:t xml:space="preserve"> </w:t>
+      </w:r>
+      <w:r>
+        <w:t xml:space="preserve">soll jedem Benutzer die Möglichkeit bieten, die </w:t>
+      </w:r>
+      <w:r>
+        <w:t>Profilbilder der anderen Mitglieder</w:t>
+      </w:r>
+      <w:r>
+        <w:t xml:space="preserve"> anzeigen zu können.</w:t>
+      </w:r>
     </w:p>
     <w:p>
       <w:pPr>
@@ -3160,11 +3490,28 @@
           <w:numId w:val="4"/>
         </w:numPr>
       </w:pPr>
-      <w:bookmarkStart w:id="10" w:name="_Toc442168897"/>
       <w:r>
         <w:t>Rechtesystem</w:t>
       </w:r>
-      <w:bookmarkEnd w:id="10"/>
+      <w:bookmarkEnd w:id="9"/>
+    </w:p>
+    <w:p>
+      <w:pPr>
+        <w:pStyle w:val="Listenabsatz"/>
+        <w:numPr>
+          <w:ilvl w:val="0"/>
+          <w:numId w:val="12"/>
+        </w:numPr>
+      </w:pPr>
+      <w:r>
+        <w:t xml:space="preserve">Die Webseite soll </w:t>
+      </w:r>
+      <w:r>
+        <w:t>Benutzern, die über die Rolle „Admin“</w:t>
+      </w:r>
+      <w:r>
+        <w:t xml:space="preserve"> verfügen, die Möglichkeit bieten, jedem registrierten Benutzer eine Rolle zuweisen zu können.</w:t>
+      </w:r>
     </w:p>
     <w:p>
       <w:pPr>
@@ -3174,7 +3521,7 @@
           <w:numId w:val="4"/>
         </w:numPr>
       </w:pPr>
-      <w:bookmarkStart w:id="11" w:name="_Toc442168898"/>
+      <w:bookmarkStart w:id="10" w:name="_Toc442168898"/>
       <w:r>
         <w:t>Abgre</w:t>
       </w:r>
@@ -3184,7 +3531,7 @@
       <w:r>
         <w:t>zungskriterien</w:t>
       </w:r>
-      <w:bookmarkEnd w:id="11"/>
+      <w:bookmarkEnd w:id="10"/>
     </w:p>
     <w:p>
       <w:pPr>
@@ -3193,15 +3540,41 @@
           <w:ilvl w:val="2"/>
           <w:numId w:val="4"/>
         </w:numPr>
-      </w:pPr>
-      <w:bookmarkStart w:id="12" w:name="_Toc442168899"/>
+        <w:rPr>
+          <w:rStyle w:val="berschrift3Zchn"/>
+        </w:rPr>
+      </w:pPr>
+      <w:bookmarkStart w:id="11" w:name="_Toc442168899"/>
       <w:r>
         <w:rPr>
           <w:rStyle w:val="berschrift3Zchn"/>
         </w:rPr>
         <w:t>Unangemeldete Benutzer</w:t>
       </w:r>
-      <w:bookmarkEnd w:id="12"/>
+      <w:bookmarkEnd w:id="11"/>
+    </w:p>
+    <w:p>
+      <w:pPr>
+        <w:pStyle w:val="Listenabsatz"/>
+        <w:numPr>
+          <w:ilvl w:val="0"/>
+          <w:numId w:val="12"/>
+        </w:numPr>
+      </w:pPr>
+      <w:r>
+        <w:t xml:space="preserve">Die </w:t>
+      </w:r>
+      <w:r>
+        <w:t xml:space="preserve">Webseite </w:t>
+      </w:r>
+      <w:r>
+        <w:t>muss sicherstellen, dass unangemeldete Benutzer keine Newseinträge verfassen, löschen, bearbeiten oder kommentieren können.</w:t>
+      </w:r>
+    </w:p>
+    <w:p>
+      <w:r>
+        <w:br w:type="page"/>
+      </w:r>
     </w:p>
     <w:p>
       <w:pPr>
@@ -3211,11 +3584,12 @@
           <w:numId w:val="4"/>
         </w:numPr>
       </w:pPr>
-      <w:bookmarkStart w:id="13" w:name="_Toc442168900"/>
-      <w:r>
+      <w:bookmarkStart w:id="12" w:name="_Toc442168900"/>
+      <w:r>
+        <w:lastRenderedPageBreak/>
         <w:t>Produkteinsatz</w:t>
       </w:r>
-      <w:bookmarkEnd w:id="13"/>
+      <w:bookmarkEnd w:id="12"/>
     </w:p>
     <w:p>
       <w:pPr>
@@ -3225,11 +3599,33 @@
           <w:numId w:val="4"/>
         </w:numPr>
       </w:pPr>
-      <w:bookmarkStart w:id="14" w:name="_Toc442168901"/>
+      <w:bookmarkStart w:id="13" w:name="_Toc442168901"/>
       <w:r>
         <w:t>Anwendungsbereiche</w:t>
       </w:r>
-      <w:bookmarkEnd w:id="14"/>
+      <w:bookmarkEnd w:id="13"/>
+    </w:p>
+    <w:p>
+      <w:r>
+        <w:t xml:space="preserve">Die Webseite soll zunächst nur auf einem lokalen Server gehostet und lokal erreichbar sein. </w:t>
+      </w:r>
+      <w:r>
+        <w:t>In Zukunft</w:t>
+      </w:r>
+      <w:r>
+        <w:t xml:space="preserve"> soll die Webseite den aktuellen Webauftritt der DPSG St. Meinolf (</w:t>
+      </w:r>
+      <w:hyperlink r:id="rId6" w:history="1">
+        <w:r>
+          <w:rPr>
+            <w:rStyle w:val="Link"/>
+          </w:rPr>
+          <w:t>http://www.dpsg-st-meinolf.de)</w:t>
+        </w:r>
+      </w:hyperlink>
+      <w:r>
+        <w:t xml:space="preserve"> ersetzen. </w:t>
+      </w:r>
     </w:p>
     <w:p>
       <w:pPr>
@@ -3239,11 +3635,22 @@
           <w:numId w:val="4"/>
         </w:numPr>
       </w:pPr>
-      <w:bookmarkStart w:id="15" w:name="_Toc442168902"/>
+      <w:bookmarkStart w:id="14" w:name="_Toc442168902"/>
       <w:r>
         <w:t>Zielgruppen</w:t>
       </w:r>
-      <w:bookmarkEnd w:id="15"/>
+      <w:bookmarkEnd w:id="14"/>
+    </w:p>
+    <w:p>
+      <w:r>
+        <w:t xml:space="preserve">Die Zielgruppe der zu erstellenden Webseite sind zum einen Personen, die vorher noch keinen Kontakt zur Pfadfindergruppe DPSG St. Meinolf hatten und sich daher über diese informieren möchten, aber auch bestehende Stammesmitglieder, die sich </w:t>
+      </w:r>
+      <w:r>
+        <w:t>mit aktuellen I</w:t>
+      </w:r>
+      <w:r>
+        <w:t>nformationen und News versorgen möchten.</w:t>
+      </w:r>
     </w:p>
     <w:p>
       <w:pPr>
@@ -3253,11 +3660,24 @@
           <w:numId w:val="4"/>
         </w:numPr>
       </w:pPr>
-      <w:bookmarkStart w:id="16" w:name="_Toc442168903"/>
+      <w:bookmarkStart w:id="15" w:name="_Toc442168903"/>
       <w:r>
         <w:t>Betriebsbedingungen</w:t>
       </w:r>
-      <w:bookmarkEnd w:id="16"/>
+      <w:bookmarkEnd w:id="15"/>
+    </w:p>
+    <w:p>
+      <w:r>
+        <w:t xml:space="preserve">Die Webseite ist einer täglichen Betriebszeit für 24 Stunden angesetzt, da sie stetig erreichbar sein muss. Auf dem Webserver muss, zum Betrieb der Webseite, </w:t>
+      </w:r>
+      <w:proofErr w:type="spellStart"/>
+      <w:r>
+        <w:t>NodeJS</w:t>
+      </w:r>
+      <w:proofErr w:type="spellEnd"/>
+      <w:r>
+        <w:t xml:space="preserve"> installiert worden sein.</w:t>
+      </w:r>
     </w:p>
     <w:p>
       <w:pPr>
@@ -3267,11 +3687,11 @@
           <w:numId w:val="4"/>
         </w:numPr>
       </w:pPr>
-      <w:bookmarkStart w:id="17" w:name="_Toc442168904"/>
+      <w:bookmarkStart w:id="16" w:name="_Toc442168904"/>
       <w:r>
         <w:t>Produktumgebung</w:t>
       </w:r>
-      <w:bookmarkEnd w:id="17"/>
+      <w:bookmarkEnd w:id="16"/>
     </w:p>
     <w:p>
       <w:pPr>
@@ -3281,11 +3701,70 @@
           <w:numId w:val="4"/>
         </w:numPr>
       </w:pPr>
-      <w:bookmarkStart w:id="18" w:name="_Toc442168905"/>
+      <w:bookmarkStart w:id="17" w:name="_Toc442168905"/>
       <w:r>
         <w:t>Software</w:t>
       </w:r>
-      <w:bookmarkEnd w:id="18"/>
+      <w:bookmarkEnd w:id="17"/>
+    </w:p>
+    <w:p>
+      <w:r>
+        <w:t xml:space="preserve">Die Webseite läuft auf einem lokalen </w:t>
+      </w:r>
+      <w:proofErr w:type="spellStart"/>
+      <w:r>
+        <w:t>NodeJS</w:t>
+      </w:r>
+      <w:proofErr w:type="spellEnd"/>
+      <w:r>
+        <w:t xml:space="preserve"> Server und lässt sich über die </w:t>
+      </w:r>
+      <w:proofErr w:type="spellStart"/>
+      <w:r>
+        <w:t>localhost</w:t>
+      </w:r>
+      <w:proofErr w:type="spellEnd"/>
+      <w:r>
+        <w:t xml:space="preserve"> IP 127.0.0.1 aufrufen. </w:t>
+      </w:r>
+      <w:r>
+        <w:t xml:space="preserve">Der </w:t>
+      </w:r>
+      <w:proofErr w:type="spellStart"/>
+      <w:r>
+        <w:t>NodeJS</w:t>
+      </w:r>
+      <w:proofErr w:type="spellEnd"/>
+      <w:r>
+        <w:t xml:space="preserve"> Server läuft </w:t>
+      </w:r>
+      <w:r>
+        <w:t xml:space="preserve">auf einem </w:t>
+      </w:r>
+      <w:proofErr w:type="spellStart"/>
+      <w:r>
+        <w:t>linuxartigen</w:t>
+      </w:r>
+      <w:proofErr w:type="spellEnd"/>
+      <w:r>
+        <w:t xml:space="preserve"> Betriebssystem (OS X 10.11 </w:t>
+      </w:r>
+      <w:proofErr w:type="spellStart"/>
+      <w:r>
+        <w:t>El</w:t>
+      </w:r>
+      <w:proofErr w:type="spellEnd"/>
+      <w:r>
+        <w:t xml:space="preserve"> </w:t>
+      </w:r>
+      <w:proofErr w:type="spellStart"/>
+      <w:r>
+        <w:t>Capitan</w:t>
+      </w:r>
+      <w:proofErr w:type="spellEnd"/>
+      <w:r>
+        <w:t>).</w:t>
+      </w:r>
     </w:p>
     <w:p>
       <w:pPr>
@@ -3295,11 +3774,27 @@
           <w:numId w:val="4"/>
         </w:numPr>
       </w:pPr>
-      <w:bookmarkStart w:id="19" w:name="_Toc442168906"/>
+      <w:bookmarkStart w:id="18" w:name="_Toc442168906"/>
       <w:r>
         <w:t>Hardware</w:t>
       </w:r>
-      <w:bookmarkEnd w:id="19"/>
+      <w:bookmarkEnd w:id="18"/>
+    </w:p>
+    <w:p>
+      <w:r>
+        <w:t xml:space="preserve">Der Server läuft </w:t>
+      </w:r>
+      <w:r>
+        <w:t xml:space="preserve">auf einem Computer oder Server, welcher die Mindestanforderungen für </w:t>
+      </w:r>
+      <w:proofErr w:type="spellStart"/>
+      <w:r>
+        <w:t>NodeJS</w:t>
+      </w:r>
+      <w:proofErr w:type="spellEnd"/>
+      <w:r>
+        <w:t xml:space="preserve"> erfüllt und mindestens einen Netzwerkadapter besitzt.</w:t>
+      </w:r>
     </w:p>
     <w:p>
       <w:pPr>
@@ -3309,12 +3804,12 @@
           <w:numId w:val="4"/>
         </w:numPr>
       </w:pPr>
-      <w:bookmarkStart w:id="20" w:name="_Toc442168907"/>
+      <w:bookmarkStart w:id="19" w:name="_Toc442168907"/>
       <w:proofErr w:type="spellStart"/>
       <w:r>
         <w:t>Orgware</w:t>
       </w:r>
-      <w:bookmarkEnd w:id="20"/>
+      <w:bookmarkEnd w:id="19"/>
       <w:proofErr w:type="spellEnd"/>
     </w:p>
     <w:p>
@@ -3325,11 +3820,24 @@
           <w:numId w:val="4"/>
         </w:numPr>
       </w:pPr>
-      <w:bookmarkStart w:id="21" w:name="_Toc442168908"/>
+      <w:bookmarkStart w:id="20" w:name="_Toc442168908"/>
       <w:r>
         <w:t>Produktschnittstellen</w:t>
       </w:r>
-      <w:bookmarkEnd w:id="21"/>
+      <w:bookmarkEnd w:id="20"/>
+    </w:p>
+    <w:p>
+      <w:pPr>
+        <w:rPr>
+          <w:rFonts w:asciiTheme="majorHAnsi" w:eastAsiaTheme="majorEastAsia" w:hAnsiTheme="majorHAnsi" w:cstheme="majorBidi"/>
+          <w:color w:val="2E74B5" w:themeColor="accent1" w:themeShade="BF"/>
+          <w:sz w:val="26"/>
+          <w:szCs w:val="26"/>
+        </w:rPr>
+      </w:pPr>
+      <w:r>
+        <w:br w:type="page"/>
+      </w:r>
     </w:p>
     <w:p>
       <w:pPr>
@@ -3339,11 +3847,12 @@
           <w:numId w:val="4"/>
         </w:numPr>
       </w:pPr>
-      <w:bookmarkStart w:id="22" w:name="_Toc442168909"/>
-      <w:r>
+      <w:bookmarkStart w:id="21" w:name="_Toc442168909"/>
+      <w:r>
+        <w:lastRenderedPageBreak/>
         <w:t>Produktfunktionen</w:t>
       </w:r>
-      <w:bookmarkEnd w:id="22"/>
+      <w:bookmarkEnd w:id="21"/>
     </w:p>
     <w:p>
       <w:r>
@@ -3358,12 +3867,42 @@
           <w:numId w:val="4"/>
         </w:numPr>
       </w:pPr>
-      <w:bookmarkStart w:id="23" w:name="_Toc442168910"/>
-      <w:r>
-        <w:lastRenderedPageBreak/>
+      <w:bookmarkStart w:id="22" w:name="_Toc442168910"/>
+      <w:r>
         <w:t>Registrierfunktion</w:t>
       </w:r>
-      <w:bookmarkEnd w:id="23"/>
+      <w:bookmarkEnd w:id="22"/>
+    </w:p>
+    <w:p>
+      <w:pPr>
+        <w:rPr>
+          <w:b/>
+        </w:rPr>
+      </w:pPr>
+      <w:r>
+        <w:rPr>
+          <w:b/>
+        </w:rPr>
+        <w:t>/F010/ Registrieren</w:t>
+      </w:r>
+    </w:p>
+    <w:p>
+      <w:pPr>
+        <w:ind w:left="708"/>
+      </w:pPr>
+      <w:r>
+        <w:t xml:space="preserve">Damit </w:t>
+      </w:r>
+      <w:r>
+        <w:t>Newseinträge erstellt und kommentiert werden können, muss der Benutzer sich zunächst auf der Webseite registrieren. Bei der Registrierung muss der Benutzer seinen Vor- und Nachnamen, einen Nutzernamen, ein Passwort und eine email Adresse angeben. Ist der Nutzername schon in der Datenbank vorhanden, erh</w:t>
+      </w:r>
+      <w:r>
+        <w:t>ält der Benutzer eine Nachricht und wird aufgefordert, einen anderen Nutzernamen einzugeben. Dieser Vorgang wird so lange wiederholt, bis der Benutzer einen eindeutigen Nutzernamen eingegeben hat.</w:t>
+      </w:r>
+      <w:r>
+        <w:br/>
+        <w:t>Nachdem die Registrierung erfolgreich war, erhält der Benutzer eine Nachricht und die Funktion „Anmelden“ wird automatisch ausgeführt.</w:t>
+      </w:r>
     </w:p>
     <w:p>
       <w:pPr>
@@ -3373,11 +3912,40 @@
           <w:numId w:val="4"/>
         </w:numPr>
       </w:pPr>
-      <w:bookmarkStart w:id="24" w:name="_Toc442168911"/>
+      <w:bookmarkStart w:id="23" w:name="_Toc442168911"/>
       <w:r>
         <w:t>Anmeldefunktion</w:t>
       </w:r>
+      <w:bookmarkEnd w:id="23"/>
+    </w:p>
+    <w:p>
+      <w:pPr>
+        <w:rPr>
+          <w:b/>
+        </w:rPr>
+      </w:pPr>
+      <w:r>
+        <w:rPr>
+          <w:b/>
+        </w:rPr>
+        <w:t xml:space="preserve">/F010/ </w:t>
+      </w:r>
+      <w:r>
+        <w:rPr>
+          <w:b/>
+        </w:rPr>
+        <w:t>Anmelden</w:t>
+      </w:r>
+      <w:bookmarkStart w:id="24" w:name="_GoBack"/>
       <w:bookmarkEnd w:id="24"/>
+    </w:p>
+    <w:p>
+      <w:pPr>
+        <w:ind w:left="708"/>
+      </w:pPr>
+      <w:r>
+        <w:t xml:space="preserve">Um sich auf der Webseite anzumelden, muss der Benutzer seinen Nutzernamen und sein Passwort in ein Formular eingeben. </w:t>
+      </w:r>
     </w:p>
     <w:p>
       <w:pPr>
@@ -3528,6 +4096,345 @@
 <file path=word/numbering.xml><?xml version="1.0" encoding="utf-8"?>
 <w:numbering xmlns:wpc="http://schemas.microsoft.com/office/word/2010/wordprocessingCanvas" xmlns:mo="http://schemas.microsoft.com/office/mac/office/2008/main" xmlns:mc="http://schemas.openxmlformats.org/markup-compatibility/2006" xmlns:mv="urn:schemas-microsoft-com:mac:vml" xmlns:o="urn:schemas-microsoft-com:office:office" xmlns:r="http://schemas.openxmlformats.org/officeDocument/2006/relationships" xmlns:m="http://schemas.openxmlformats.org/officeDocument/2006/math" xmlns:v="urn:schemas-microsoft-com:vml" xmlns:wp14="http://schemas.microsoft.com/office/word/2010/wordprocessingDrawing" xmlns:wp="http://schemas.openxmlformats.org/drawingml/2006/wordprocessingDrawing" xmlns:w10="urn:schemas-microsoft-com:office:word" xmlns:w="http://schemas.openxmlformats.org/wordprocessingml/2006/main" xmlns:w14="http://schemas.microsoft.com/office/word/2010/wordml" xmlns:w15="http://schemas.microsoft.com/office/word/2012/wordml" xmlns:wpg="http://schemas.microsoft.com/office/word/2010/wordprocessingGroup" xmlns:wpi="http://schemas.microsoft.com/office/word/2010/wordprocessingInk" xmlns:wne="http://schemas.microsoft.com/office/word/2006/wordml" xmlns:wps="http://schemas.microsoft.com/office/word/2010/wordprocessingShape" mc:Ignorable="w14 w15 wp14">
   <w:abstractNum w:abstractNumId="0">
+    <w:nsid w:val="0FA90BE0"/>
+    <w:multiLevelType w:val="hybridMultilevel"/>
+    <w:tmpl w:val="5BA05C10"/>
+    <w:lvl w:ilvl="0" w:tplc="04070001">
+      <w:start w:val="1"/>
+      <w:numFmt w:val="bullet"/>
+      <w:lvlText w:val=""/>
+      <w:lvlJc w:val="left"/>
+      <w:pPr>
+        <w:ind w:left="720" w:hanging="360"/>
+      </w:pPr>
+      <w:rPr>
+        <w:rFonts w:ascii="Symbol" w:hAnsi="Symbol" w:hint="default"/>
+      </w:rPr>
+    </w:lvl>
+    <w:lvl w:ilvl="1" w:tplc="04070003" w:tentative="1">
+      <w:start w:val="1"/>
+      <w:numFmt w:val="bullet"/>
+      <w:lvlText w:val="o"/>
+      <w:lvlJc w:val="left"/>
+      <w:pPr>
+        <w:ind w:left="1440" w:hanging="360"/>
+      </w:pPr>
+      <w:rPr>
+        <w:rFonts w:ascii="Courier New" w:hAnsi="Courier New" w:cs="Courier New" w:hint="default"/>
+      </w:rPr>
+    </w:lvl>
+    <w:lvl w:ilvl="2" w:tplc="04070005" w:tentative="1">
+      <w:start w:val="1"/>
+      <w:numFmt w:val="bullet"/>
+      <w:lvlText w:val=""/>
+      <w:lvlJc w:val="left"/>
+      <w:pPr>
+        <w:ind w:left="2160" w:hanging="360"/>
+      </w:pPr>
+      <w:rPr>
+        <w:rFonts w:ascii="Wingdings" w:hAnsi="Wingdings" w:hint="default"/>
+      </w:rPr>
+    </w:lvl>
+    <w:lvl w:ilvl="3" w:tplc="04070001" w:tentative="1">
+      <w:start w:val="1"/>
+      <w:numFmt w:val="bullet"/>
+      <w:lvlText w:val=""/>
+      <w:lvlJc w:val="left"/>
+      <w:pPr>
+        <w:ind w:left="2880" w:hanging="360"/>
+      </w:pPr>
+      <w:rPr>
+        <w:rFonts w:ascii="Symbol" w:hAnsi="Symbol" w:hint="default"/>
+      </w:rPr>
+    </w:lvl>
+    <w:lvl w:ilvl="4" w:tplc="04070003" w:tentative="1">
+      <w:start w:val="1"/>
+      <w:numFmt w:val="bullet"/>
+      <w:lvlText w:val="o"/>
+      <w:lvlJc w:val="left"/>
+      <w:pPr>
+        <w:ind w:left="3600" w:hanging="360"/>
+      </w:pPr>
+      <w:rPr>
+        <w:rFonts w:ascii="Courier New" w:hAnsi="Courier New" w:cs="Courier New" w:hint="default"/>
+      </w:rPr>
+    </w:lvl>
+    <w:lvl w:ilvl="5" w:tplc="04070005" w:tentative="1">
+      <w:start w:val="1"/>
+      <w:numFmt w:val="bullet"/>
+      <w:lvlText w:val=""/>
+      <w:lvlJc w:val="left"/>
+      <w:pPr>
+        <w:ind w:left="4320" w:hanging="360"/>
+      </w:pPr>
+      <w:rPr>
+        <w:rFonts w:ascii="Wingdings" w:hAnsi="Wingdings" w:hint="default"/>
+      </w:rPr>
+    </w:lvl>
+    <w:lvl w:ilvl="6" w:tplc="04070001" w:tentative="1">
+      <w:start w:val="1"/>
+      <w:numFmt w:val="bullet"/>
+      <w:lvlText w:val=""/>
+      <w:lvlJc w:val="left"/>
+      <w:pPr>
+        <w:ind w:left="5040" w:hanging="360"/>
+      </w:pPr>
+      <w:rPr>
+        <w:rFonts w:ascii="Symbol" w:hAnsi="Symbol" w:hint="default"/>
+      </w:rPr>
+    </w:lvl>
+    <w:lvl w:ilvl="7" w:tplc="04070003" w:tentative="1">
+      <w:start w:val="1"/>
+      <w:numFmt w:val="bullet"/>
+      <w:lvlText w:val="o"/>
+      <w:lvlJc w:val="left"/>
+      <w:pPr>
+        <w:ind w:left="5760" w:hanging="360"/>
+      </w:pPr>
+      <w:rPr>
+        <w:rFonts w:ascii="Courier New" w:hAnsi="Courier New" w:cs="Courier New" w:hint="default"/>
+      </w:rPr>
+    </w:lvl>
+    <w:lvl w:ilvl="8" w:tplc="04070005" w:tentative="1">
+      <w:start w:val="1"/>
+      <w:numFmt w:val="bullet"/>
+      <w:lvlText w:val=""/>
+      <w:lvlJc w:val="left"/>
+      <w:pPr>
+        <w:ind w:left="6480" w:hanging="360"/>
+      </w:pPr>
+      <w:rPr>
+        <w:rFonts w:ascii="Wingdings" w:hAnsi="Wingdings" w:hint="default"/>
+      </w:rPr>
+    </w:lvl>
+  </w:abstractNum>
+  <w:abstractNum w:abstractNumId="1">
+    <w:nsid w:val="1BD501A4"/>
+    <w:multiLevelType w:val="hybridMultilevel"/>
+    <w:tmpl w:val="B5180D36"/>
+    <w:lvl w:ilvl="0" w:tplc="04070001">
+      <w:start w:val="1"/>
+      <w:numFmt w:val="bullet"/>
+      <w:lvlText w:val=""/>
+      <w:lvlJc w:val="left"/>
+      <w:pPr>
+        <w:ind w:left="720" w:hanging="360"/>
+      </w:pPr>
+      <w:rPr>
+        <w:rFonts w:ascii="Symbol" w:hAnsi="Symbol" w:hint="default"/>
+      </w:rPr>
+    </w:lvl>
+    <w:lvl w:ilvl="1" w:tplc="04070003" w:tentative="1">
+      <w:start w:val="1"/>
+      <w:numFmt w:val="bullet"/>
+      <w:lvlText w:val="o"/>
+      <w:lvlJc w:val="left"/>
+      <w:pPr>
+        <w:ind w:left="1440" w:hanging="360"/>
+      </w:pPr>
+      <w:rPr>
+        <w:rFonts w:ascii="Courier New" w:hAnsi="Courier New" w:cs="Courier New" w:hint="default"/>
+      </w:rPr>
+    </w:lvl>
+    <w:lvl w:ilvl="2" w:tplc="04070005" w:tentative="1">
+      <w:start w:val="1"/>
+      <w:numFmt w:val="bullet"/>
+      <w:lvlText w:val=""/>
+      <w:lvlJc w:val="left"/>
+      <w:pPr>
+        <w:ind w:left="2160" w:hanging="360"/>
+      </w:pPr>
+      <w:rPr>
+        <w:rFonts w:ascii="Wingdings" w:hAnsi="Wingdings" w:hint="default"/>
+      </w:rPr>
+    </w:lvl>
+    <w:lvl w:ilvl="3" w:tplc="04070001" w:tentative="1">
+      <w:start w:val="1"/>
+      <w:numFmt w:val="bullet"/>
+      <w:lvlText w:val=""/>
+      <w:lvlJc w:val="left"/>
+      <w:pPr>
+        <w:ind w:left="2880" w:hanging="360"/>
+      </w:pPr>
+      <w:rPr>
+        <w:rFonts w:ascii="Symbol" w:hAnsi="Symbol" w:hint="default"/>
+      </w:rPr>
+    </w:lvl>
+    <w:lvl w:ilvl="4" w:tplc="04070003" w:tentative="1">
+      <w:start w:val="1"/>
+      <w:numFmt w:val="bullet"/>
+      <w:lvlText w:val="o"/>
+      <w:lvlJc w:val="left"/>
+      <w:pPr>
+        <w:ind w:left="3600" w:hanging="360"/>
+      </w:pPr>
+      <w:rPr>
+        <w:rFonts w:ascii="Courier New" w:hAnsi="Courier New" w:cs="Courier New" w:hint="default"/>
+      </w:rPr>
+    </w:lvl>
+    <w:lvl w:ilvl="5" w:tplc="04070005" w:tentative="1">
+      <w:start w:val="1"/>
+      <w:numFmt w:val="bullet"/>
+      <w:lvlText w:val=""/>
+      <w:lvlJc w:val="left"/>
+      <w:pPr>
+        <w:ind w:left="4320" w:hanging="360"/>
+      </w:pPr>
+      <w:rPr>
+        <w:rFonts w:ascii="Wingdings" w:hAnsi="Wingdings" w:hint="default"/>
+      </w:rPr>
+    </w:lvl>
+    <w:lvl w:ilvl="6" w:tplc="04070001" w:tentative="1">
+      <w:start w:val="1"/>
+      <w:numFmt w:val="bullet"/>
+      <w:lvlText w:val=""/>
+      <w:lvlJc w:val="left"/>
+      <w:pPr>
+        <w:ind w:left="5040" w:hanging="360"/>
+      </w:pPr>
+      <w:rPr>
+        <w:rFonts w:ascii="Symbol" w:hAnsi="Symbol" w:hint="default"/>
+      </w:rPr>
+    </w:lvl>
+    <w:lvl w:ilvl="7" w:tplc="04070003" w:tentative="1">
+      <w:start w:val="1"/>
+      <w:numFmt w:val="bullet"/>
+      <w:lvlText w:val="o"/>
+      <w:lvlJc w:val="left"/>
+      <w:pPr>
+        <w:ind w:left="5760" w:hanging="360"/>
+      </w:pPr>
+      <w:rPr>
+        <w:rFonts w:ascii="Courier New" w:hAnsi="Courier New" w:cs="Courier New" w:hint="default"/>
+      </w:rPr>
+    </w:lvl>
+    <w:lvl w:ilvl="8" w:tplc="04070005" w:tentative="1">
+      <w:start w:val="1"/>
+      <w:numFmt w:val="bullet"/>
+      <w:lvlText w:val=""/>
+      <w:lvlJc w:val="left"/>
+      <w:pPr>
+        <w:ind w:left="6480" w:hanging="360"/>
+      </w:pPr>
+      <w:rPr>
+        <w:rFonts w:ascii="Wingdings" w:hAnsi="Wingdings" w:hint="default"/>
+      </w:rPr>
+    </w:lvl>
+  </w:abstractNum>
+  <w:abstractNum w:abstractNumId="2">
+    <w:nsid w:val="1DB43718"/>
+    <w:multiLevelType w:val="hybridMultilevel"/>
+    <w:tmpl w:val="A1665A22"/>
+    <w:lvl w:ilvl="0" w:tplc="04070001">
+      <w:start w:val="1"/>
+      <w:numFmt w:val="bullet"/>
+      <w:lvlText w:val=""/>
+      <w:lvlJc w:val="left"/>
+      <w:pPr>
+        <w:ind w:left="720" w:hanging="360"/>
+      </w:pPr>
+      <w:rPr>
+        <w:rFonts w:ascii="Symbol" w:hAnsi="Symbol" w:hint="default"/>
+      </w:rPr>
+    </w:lvl>
+    <w:lvl w:ilvl="1" w:tplc="04070003" w:tentative="1">
+      <w:start w:val="1"/>
+      <w:numFmt w:val="bullet"/>
+      <w:lvlText w:val="o"/>
+      <w:lvlJc w:val="left"/>
+      <w:pPr>
+        <w:ind w:left="1440" w:hanging="360"/>
+      </w:pPr>
+      <w:rPr>
+        <w:rFonts w:ascii="Courier New" w:hAnsi="Courier New" w:cs="Courier New" w:hint="default"/>
+      </w:rPr>
+    </w:lvl>
+    <w:lvl w:ilvl="2" w:tplc="04070005" w:tentative="1">
+      <w:start w:val="1"/>
+      <w:numFmt w:val="bullet"/>
+      <w:lvlText w:val=""/>
+      <w:lvlJc w:val="left"/>
+      <w:pPr>
+        <w:ind w:left="2160" w:hanging="360"/>
+      </w:pPr>
+      <w:rPr>
+        <w:rFonts w:ascii="Wingdings" w:hAnsi="Wingdings" w:hint="default"/>
+      </w:rPr>
+    </w:lvl>
+    <w:lvl w:ilvl="3" w:tplc="04070001" w:tentative="1">
+      <w:start w:val="1"/>
+      <w:numFmt w:val="bullet"/>
+      <w:lvlText w:val=""/>
+      <w:lvlJc w:val="left"/>
+      <w:pPr>
+        <w:ind w:left="2880" w:hanging="360"/>
+      </w:pPr>
+      <w:rPr>
+        <w:rFonts w:ascii="Symbol" w:hAnsi="Symbol" w:hint="default"/>
+      </w:rPr>
+    </w:lvl>
+    <w:lvl w:ilvl="4" w:tplc="04070003" w:tentative="1">
+      <w:start w:val="1"/>
+      <w:numFmt w:val="bullet"/>
+      <w:lvlText w:val="o"/>
+      <w:lvlJc w:val="left"/>
+      <w:pPr>
+        <w:ind w:left="3600" w:hanging="360"/>
+      </w:pPr>
+      <w:rPr>
+        <w:rFonts w:ascii="Courier New" w:hAnsi="Courier New" w:cs="Courier New" w:hint="default"/>
+      </w:rPr>
+    </w:lvl>
+    <w:lvl w:ilvl="5" w:tplc="04070005" w:tentative="1">
+      <w:start w:val="1"/>
+      <w:numFmt w:val="bullet"/>
+      <w:lvlText w:val=""/>
+      <w:lvlJc w:val="left"/>
+      <w:pPr>
+        <w:ind w:left="4320" w:hanging="360"/>
+      </w:pPr>
+      <w:rPr>
+        <w:rFonts w:ascii="Wingdings" w:hAnsi="Wingdings" w:hint="default"/>
+      </w:rPr>
+    </w:lvl>
+    <w:lvl w:ilvl="6" w:tplc="04070001" w:tentative="1">
+      <w:start w:val="1"/>
+      <w:numFmt w:val="bullet"/>
+      <w:lvlText w:val=""/>
+      <w:lvlJc w:val="left"/>
+      <w:pPr>
+        <w:ind w:left="5040" w:hanging="360"/>
+      </w:pPr>
+      <w:rPr>
+        <w:rFonts w:ascii="Symbol" w:hAnsi="Symbol" w:hint="default"/>
+      </w:rPr>
+    </w:lvl>
+    <w:lvl w:ilvl="7" w:tplc="04070003" w:tentative="1">
+      <w:start w:val="1"/>
+      <w:numFmt w:val="bullet"/>
+      <w:lvlText w:val="o"/>
+      <w:lvlJc w:val="left"/>
+      <w:pPr>
+        <w:ind w:left="5760" w:hanging="360"/>
+      </w:pPr>
+      <w:rPr>
+        <w:rFonts w:ascii="Courier New" w:hAnsi="Courier New" w:cs="Courier New" w:hint="default"/>
+      </w:rPr>
+    </w:lvl>
+    <w:lvl w:ilvl="8" w:tplc="04070005" w:tentative="1">
+      <w:start w:val="1"/>
+      <w:numFmt w:val="bullet"/>
+      <w:lvlText w:val=""/>
+      <w:lvlJc w:val="left"/>
+      <w:pPr>
+        <w:ind w:left="6480" w:hanging="360"/>
+      </w:pPr>
+      <w:rPr>
+        <w:rFonts w:ascii="Wingdings" w:hAnsi="Wingdings" w:hint="default"/>
+      </w:rPr>
+    </w:lvl>
+  </w:abstractNum>
+  <w:abstractNum w:abstractNumId="3">
     <w:nsid w:val="231E6D96"/>
     <w:multiLevelType w:val="multilevel"/>
     <w:tmpl w:val="EB82A2D4"/>
@@ -3648,7 +4555,120 @@
       </w:rPr>
     </w:lvl>
   </w:abstractNum>
-  <w:abstractNum w:abstractNumId="1">
+  <w:abstractNum w:abstractNumId="4">
+    <w:nsid w:val="374C2FD8"/>
+    <w:multiLevelType w:val="hybridMultilevel"/>
+    <w:tmpl w:val="3BFC88EA"/>
+    <w:lvl w:ilvl="0" w:tplc="04070001">
+      <w:start w:val="1"/>
+      <w:numFmt w:val="bullet"/>
+      <w:lvlText w:val=""/>
+      <w:lvlJc w:val="left"/>
+      <w:pPr>
+        <w:ind w:left="720" w:hanging="360"/>
+      </w:pPr>
+      <w:rPr>
+        <w:rFonts w:ascii="Symbol" w:hAnsi="Symbol" w:hint="default"/>
+      </w:rPr>
+    </w:lvl>
+    <w:lvl w:ilvl="1" w:tplc="04070003" w:tentative="1">
+      <w:start w:val="1"/>
+      <w:numFmt w:val="bullet"/>
+      <w:lvlText w:val="o"/>
+      <w:lvlJc w:val="left"/>
+      <w:pPr>
+        <w:ind w:left="1440" w:hanging="360"/>
+      </w:pPr>
+      <w:rPr>
+        <w:rFonts w:ascii="Courier New" w:hAnsi="Courier New" w:cs="Courier New" w:hint="default"/>
+      </w:rPr>
+    </w:lvl>
+    <w:lvl w:ilvl="2" w:tplc="04070005" w:tentative="1">
+      <w:start w:val="1"/>
+      <w:numFmt w:val="bullet"/>
+      <w:lvlText w:val=""/>
+      <w:lvlJc w:val="left"/>
+      <w:pPr>
+        <w:ind w:left="2160" w:hanging="360"/>
+      </w:pPr>
+      <w:rPr>
+        <w:rFonts w:ascii="Wingdings" w:hAnsi="Wingdings" w:hint="default"/>
+      </w:rPr>
+    </w:lvl>
+    <w:lvl w:ilvl="3" w:tplc="04070001" w:tentative="1">
+      <w:start w:val="1"/>
+      <w:numFmt w:val="bullet"/>
+      <w:lvlText w:val=""/>
+      <w:lvlJc w:val="left"/>
+      <w:pPr>
+        <w:ind w:left="2880" w:hanging="360"/>
+      </w:pPr>
+      <w:rPr>
+        <w:rFonts w:ascii="Symbol" w:hAnsi="Symbol" w:hint="default"/>
+      </w:rPr>
+    </w:lvl>
+    <w:lvl w:ilvl="4" w:tplc="04070003" w:tentative="1">
+      <w:start w:val="1"/>
+      <w:numFmt w:val="bullet"/>
+      <w:lvlText w:val="o"/>
+      <w:lvlJc w:val="left"/>
+      <w:pPr>
+        <w:ind w:left="3600" w:hanging="360"/>
+      </w:pPr>
+      <w:rPr>
+        <w:rFonts w:ascii="Courier New" w:hAnsi="Courier New" w:cs="Courier New" w:hint="default"/>
+      </w:rPr>
+    </w:lvl>
+    <w:lvl w:ilvl="5" w:tplc="04070005" w:tentative="1">
+      <w:start w:val="1"/>
+      <w:numFmt w:val="bullet"/>
+      <w:lvlText w:val=""/>
+      <w:lvlJc w:val="left"/>
+      <w:pPr>
+        <w:ind w:left="4320" w:hanging="360"/>
+      </w:pPr>
+      <w:rPr>
+        <w:rFonts w:ascii="Wingdings" w:hAnsi="Wingdings" w:hint="default"/>
+      </w:rPr>
+    </w:lvl>
+    <w:lvl w:ilvl="6" w:tplc="04070001" w:tentative="1">
+      <w:start w:val="1"/>
+      <w:numFmt w:val="bullet"/>
+      <w:lvlText w:val=""/>
+      <w:lvlJc w:val="left"/>
+      <w:pPr>
+        <w:ind w:left="5040" w:hanging="360"/>
+      </w:pPr>
+      <w:rPr>
+        <w:rFonts w:ascii="Symbol" w:hAnsi="Symbol" w:hint="default"/>
+      </w:rPr>
+    </w:lvl>
+    <w:lvl w:ilvl="7" w:tplc="04070003" w:tentative="1">
+      <w:start w:val="1"/>
+      <w:numFmt w:val="bullet"/>
+      <w:lvlText w:val="o"/>
+      <w:lvlJc w:val="left"/>
+      <w:pPr>
+        <w:ind w:left="5760" w:hanging="360"/>
+      </w:pPr>
+      <w:rPr>
+        <w:rFonts w:ascii="Courier New" w:hAnsi="Courier New" w:cs="Courier New" w:hint="default"/>
+      </w:rPr>
+    </w:lvl>
+    <w:lvl w:ilvl="8" w:tplc="04070005" w:tentative="1">
+      <w:start w:val="1"/>
+      <w:numFmt w:val="bullet"/>
+      <w:lvlText w:val=""/>
+      <w:lvlJc w:val="left"/>
+      <w:pPr>
+        <w:ind w:left="6480" w:hanging="360"/>
+      </w:pPr>
+      <w:rPr>
+        <w:rFonts w:ascii="Wingdings" w:hAnsi="Wingdings" w:hint="default"/>
+      </w:rPr>
+    </w:lvl>
+  </w:abstractNum>
+  <w:abstractNum w:abstractNumId="5">
     <w:nsid w:val="3B782A95"/>
     <w:multiLevelType w:val="multilevel"/>
     <w:tmpl w:val="EB82A2D4"/>
@@ -3769,7 +4789,7 @@
       </w:rPr>
     </w:lvl>
   </w:abstractNum>
-  <w:abstractNum w:abstractNumId="2">
+  <w:abstractNum w:abstractNumId="6">
     <w:nsid w:val="48A75F7E"/>
     <w:multiLevelType w:val="multilevel"/>
     <w:tmpl w:val="EB82A2D4"/>
@@ -3890,7 +4910,233 @@
       </w:rPr>
     </w:lvl>
   </w:abstractNum>
-  <w:abstractNum w:abstractNumId="3">
+  <w:abstractNum w:abstractNumId="7">
+    <w:nsid w:val="503B1D39"/>
+    <w:multiLevelType w:val="hybridMultilevel"/>
+    <w:tmpl w:val="9102813E"/>
+    <w:lvl w:ilvl="0" w:tplc="04070001">
+      <w:start w:val="1"/>
+      <w:numFmt w:val="bullet"/>
+      <w:lvlText w:val=""/>
+      <w:lvlJc w:val="left"/>
+      <w:pPr>
+        <w:ind w:left="360" w:hanging="360"/>
+      </w:pPr>
+      <w:rPr>
+        <w:rFonts w:ascii="Symbol" w:hAnsi="Symbol" w:hint="default"/>
+      </w:rPr>
+    </w:lvl>
+    <w:lvl w:ilvl="1" w:tplc="04070003" w:tentative="1">
+      <w:start w:val="1"/>
+      <w:numFmt w:val="bullet"/>
+      <w:lvlText w:val="o"/>
+      <w:lvlJc w:val="left"/>
+      <w:pPr>
+        <w:ind w:left="1080" w:hanging="360"/>
+      </w:pPr>
+      <w:rPr>
+        <w:rFonts w:ascii="Courier New" w:hAnsi="Courier New" w:cs="Courier New" w:hint="default"/>
+      </w:rPr>
+    </w:lvl>
+    <w:lvl w:ilvl="2" w:tplc="04070005" w:tentative="1">
+      <w:start w:val="1"/>
+      <w:numFmt w:val="bullet"/>
+      <w:lvlText w:val=""/>
+      <w:lvlJc w:val="left"/>
+      <w:pPr>
+        <w:ind w:left="1800" w:hanging="360"/>
+      </w:pPr>
+      <w:rPr>
+        <w:rFonts w:ascii="Wingdings" w:hAnsi="Wingdings" w:hint="default"/>
+      </w:rPr>
+    </w:lvl>
+    <w:lvl w:ilvl="3" w:tplc="04070001" w:tentative="1">
+      <w:start w:val="1"/>
+      <w:numFmt w:val="bullet"/>
+      <w:lvlText w:val=""/>
+      <w:lvlJc w:val="left"/>
+      <w:pPr>
+        <w:ind w:left="2520" w:hanging="360"/>
+      </w:pPr>
+      <w:rPr>
+        <w:rFonts w:ascii="Symbol" w:hAnsi="Symbol" w:hint="default"/>
+      </w:rPr>
+    </w:lvl>
+    <w:lvl w:ilvl="4" w:tplc="04070003" w:tentative="1">
+      <w:start w:val="1"/>
+      <w:numFmt w:val="bullet"/>
+      <w:lvlText w:val="o"/>
+      <w:lvlJc w:val="left"/>
+      <w:pPr>
+        <w:ind w:left="3240" w:hanging="360"/>
+      </w:pPr>
+      <w:rPr>
+        <w:rFonts w:ascii="Courier New" w:hAnsi="Courier New" w:cs="Courier New" w:hint="default"/>
+      </w:rPr>
+    </w:lvl>
+    <w:lvl w:ilvl="5" w:tplc="04070005" w:tentative="1">
+      <w:start w:val="1"/>
+      <w:numFmt w:val="bullet"/>
+      <w:lvlText w:val=""/>
+      <w:lvlJc w:val="left"/>
+      <w:pPr>
+        <w:ind w:left="3960" w:hanging="360"/>
+      </w:pPr>
+      <w:rPr>
+        <w:rFonts w:ascii="Wingdings" w:hAnsi="Wingdings" w:hint="default"/>
+      </w:rPr>
+    </w:lvl>
+    <w:lvl w:ilvl="6" w:tplc="04070001" w:tentative="1">
+      <w:start w:val="1"/>
+      <w:numFmt w:val="bullet"/>
+      <w:lvlText w:val=""/>
+      <w:lvlJc w:val="left"/>
+      <w:pPr>
+        <w:ind w:left="4680" w:hanging="360"/>
+      </w:pPr>
+      <w:rPr>
+        <w:rFonts w:ascii="Symbol" w:hAnsi="Symbol" w:hint="default"/>
+      </w:rPr>
+    </w:lvl>
+    <w:lvl w:ilvl="7" w:tplc="04070003" w:tentative="1">
+      <w:start w:val="1"/>
+      <w:numFmt w:val="bullet"/>
+      <w:lvlText w:val="o"/>
+      <w:lvlJc w:val="left"/>
+      <w:pPr>
+        <w:ind w:left="5400" w:hanging="360"/>
+      </w:pPr>
+      <w:rPr>
+        <w:rFonts w:ascii="Courier New" w:hAnsi="Courier New" w:cs="Courier New" w:hint="default"/>
+      </w:rPr>
+    </w:lvl>
+    <w:lvl w:ilvl="8" w:tplc="04070005" w:tentative="1">
+      <w:start w:val="1"/>
+      <w:numFmt w:val="bullet"/>
+      <w:lvlText w:val=""/>
+      <w:lvlJc w:val="left"/>
+      <w:pPr>
+        <w:ind w:left="6120" w:hanging="360"/>
+      </w:pPr>
+      <w:rPr>
+        <w:rFonts w:ascii="Wingdings" w:hAnsi="Wingdings" w:hint="default"/>
+      </w:rPr>
+    </w:lvl>
+  </w:abstractNum>
+  <w:abstractNum w:abstractNumId="8">
+    <w:nsid w:val="566A7861"/>
+    <w:multiLevelType w:val="hybridMultilevel"/>
+    <w:tmpl w:val="E230F3D6"/>
+    <w:lvl w:ilvl="0" w:tplc="04070001">
+      <w:start w:val="1"/>
+      <w:numFmt w:val="bullet"/>
+      <w:lvlText w:val=""/>
+      <w:lvlJc w:val="left"/>
+      <w:pPr>
+        <w:ind w:left="720" w:hanging="360"/>
+      </w:pPr>
+      <w:rPr>
+        <w:rFonts w:ascii="Symbol" w:hAnsi="Symbol" w:hint="default"/>
+      </w:rPr>
+    </w:lvl>
+    <w:lvl w:ilvl="1" w:tplc="04070003" w:tentative="1">
+      <w:start w:val="1"/>
+      <w:numFmt w:val="bullet"/>
+      <w:lvlText w:val="o"/>
+      <w:lvlJc w:val="left"/>
+      <w:pPr>
+        <w:ind w:left="1440" w:hanging="360"/>
+      </w:pPr>
+      <w:rPr>
+        <w:rFonts w:ascii="Courier New" w:hAnsi="Courier New" w:cs="Courier New" w:hint="default"/>
+      </w:rPr>
+    </w:lvl>
+    <w:lvl w:ilvl="2" w:tplc="04070005" w:tentative="1">
+      <w:start w:val="1"/>
+      <w:numFmt w:val="bullet"/>
+      <w:lvlText w:val=""/>
+      <w:lvlJc w:val="left"/>
+      <w:pPr>
+        <w:ind w:left="2160" w:hanging="360"/>
+      </w:pPr>
+      <w:rPr>
+        <w:rFonts w:ascii="Wingdings" w:hAnsi="Wingdings" w:hint="default"/>
+      </w:rPr>
+    </w:lvl>
+    <w:lvl w:ilvl="3" w:tplc="04070001" w:tentative="1">
+      <w:start w:val="1"/>
+      <w:numFmt w:val="bullet"/>
+      <w:lvlText w:val=""/>
+      <w:lvlJc w:val="left"/>
+      <w:pPr>
+        <w:ind w:left="2880" w:hanging="360"/>
+      </w:pPr>
+      <w:rPr>
+        <w:rFonts w:ascii="Symbol" w:hAnsi="Symbol" w:hint="default"/>
+      </w:rPr>
+    </w:lvl>
+    <w:lvl w:ilvl="4" w:tplc="04070003" w:tentative="1">
+      <w:start w:val="1"/>
+      <w:numFmt w:val="bullet"/>
+      <w:lvlText w:val="o"/>
+      <w:lvlJc w:val="left"/>
+      <w:pPr>
+        <w:ind w:left="3600" w:hanging="360"/>
+      </w:pPr>
+      <w:rPr>
+        <w:rFonts w:ascii="Courier New" w:hAnsi="Courier New" w:cs="Courier New" w:hint="default"/>
+      </w:rPr>
+    </w:lvl>
+    <w:lvl w:ilvl="5" w:tplc="04070005" w:tentative="1">
+      <w:start w:val="1"/>
+      <w:numFmt w:val="bullet"/>
+      <w:lvlText w:val=""/>
+      <w:lvlJc w:val="left"/>
+      <w:pPr>
+        <w:ind w:left="4320" w:hanging="360"/>
+      </w:pPr>
+      <w:rPr>
+        <w:rFonts w:ascii="Wingdings" w:hAnsi="Wingdings" w:hint="default"/>
+      </w:rPr>
+    </w:lvl>
+    <w:lvl w:ilvl="6" w:tplc="04070001" w:tentative="1">
+      <w:start w:val="1"/>
+      <w:numFmt w:val="bullet"/>
+      <w:lvlText w:val=""/>
+      <w:lvlJc w:val="left"/>
+      <w:pPr>
+        <w:ind w:left="5040" w:hanging="360"/>
+      </w:pPr>
+      <w:rPr>
+        <w:rFonts w:ascii="Symbol" w:hAnsi="Symbol" w:hint="default"/>
+      </w:rPr>
+    </w:lvl>
+    <w:lvl w:ilvl="7" w:tplc="04070003" w:tentative="1">
+      <w:start w:val="1"/>
+      <w:numFmt w:val="bullet"/>
+      <w:lvlText w:val="o"/>
+      <w:lvlJc w:val="left"/>
+      <w:pPr>
+        <w:ind w:left="5760" w:hanging="360"/>
+      </w:pPr>
+      <w:rPr>
+        <w:rFonts w:ascii="Courier New" w:hAnsi="Courier New" w:cs="Courier New" w:hint="default"/>
+      </w:rPr>
+    </w:lvl>
+    <w:lvl w:ilvl="8" w:tplc="04070005" w:tentative="1">
+      <w:start w:val="1"/>
+      <w:numFmt w:val="bullet"/>
+      <w:lvlText w:val=""/>
+      <w:lvlJc w:val="left"/>
+      <w:pPr>
+        <w:ind w:left="6480" w:hanging="360"/>
+      </w:pPr>
+      <w:rPr>
+        <w:rFonts w:ascii="Wingdings" w:hAnsi="Wingdings" w:hint="default"/>
+      </w:rPr>
+    </w:lvl>
+  </w:abstractNum>
+  <w:abstractNum w:abstractNumId="9">
     <w:nsid w:val="583A76DC"/>
     <w:multiLevelType w:val="hybridMultilevel"/>
     <w:tmpl w:val="52D8B57E"/>
@@ -3979,7 +5225,7 @@
       </w:pPr>
     </w:lvl>
   </w:abstractNum>
-  <w:abstractNum w:abstractNumId="4">
+  <w:abstractNum w:abstractNumId="10">
     <w:nsid w:val="77153DF2"/>
     <w:multiLevelType w:val="hybridMultilevel"/>
     <w:tmpl w:val="698444B4"/>
@@ -4092,20 +5338,154 @@
       </w:rPr>
     </w:lvl>
   </w:abstractNum>
+  <w:abstractNum w:abstractNumId="11">
+    <w:nsid w:val="7E931918"/>
+    <w:multiLevelType w:val="hybridMultilevel"/>
+    <w:tmpl w:val="AD66D62C"/>
+    <w:lvl w:ilvl="0" w:tplc="04070001">
+      <w:start w:val="1"/>
+      <w:numFmt w:val="bullet"/>
+      <w:lvlText w:val=""/>
+      <w:lvlJc w:val="left"/>
+      <w:pPr>
+        <w:ind w:left="720" w:hanging="360"/>
+      </w:pPr>
+      <w:rPr>
+        <w:rFonts w:ascii="Symbol" w:hAnsi="Symbol" w:hint="default"/>
+      </w:rPr>
+    </w:lvl>
+    <w:lvl w:ilvl="1" w:tplc="04070003" w:tentative="1">
+      <w:start w:val="1"/>
+      <w:numFmt w:val="bullet"/>
+      <w:lvlText w:val="o"/>
+      <w:lvlJc w:val="left"/>
+      <w:pPr>
+        <w:ind w:left="1440" w:hanging="360"/>
+      </w:pPr>
+      <w:rPr>
+        <w:rFonts w:ascii="Courier New" w:hAnsi="Courier New" w:cs="Courier New" w:hint="default"/>
+      </w:rPr>
+    </w:lvl>
+    <w:lvl w:ilvl="2" w:tplc="04070005" w:tentative="1">
+      <w:start w:val="1"/>
+      <w:numFmt w:val="bullet"/>
+      <w:lvlText w:val=""/>
+      <w:lvlJc w:val="left"/>
+      <w:pPr>
+        <w:ind w:left="2160" w:hanging="360"/>
+      </w:pPr>
+      <w:rPr>
+        <w:rFonts w:ascii="Wingdings" w:hAnsi="Wingdings" w:hint="default"/>
+      </w:rPr>
+    </w:lvl>
+    <w:lvl w:ilvl="3" w:tplc="04070001" w:tentative="1">
+      <w:start w:val="1"/>
+      <w:numFmt w:val="bullet"/>
+      <w:lvlText w:val=""/>
+      <w:lvlJc w:val="left"/>
+      <w:pPr>
+        <w:ind w:left="2880" w:hanging="360"/>
+      </w:pPr>
+      <w:rPr>
+        <w:rFonts w:ascii="Symbol" w:hAnsi="Symbol" w:hint="default"/>
+      </w:rPr>
+    </w:lvl>
+    <w:lvl w:ilvl="4" w:tplc="04070003" w:tentative="1">
+      <w:start w:val="1"/>
+      <w:numFmt w:val="bullet"/>
+      <w:lvlText w:val="o"/>
+      <w:lvlJc w:val="left"/>
+      <w:pPr>
+        <w:ind w:left="3600" w:hanging="360"/>
+      </w:pPr>
+      <w:rPr>
+        <w:rFonts w:ascii="Courier New" w:hAnsi="Courier New" w:cs="Courier New" w:hint="default"/>
+      </w:rPr>
+    </w:lvl>
+    <w:lvl w:ilvl="5" w:tplc="04070005" w:tentative="1">
+      <w:start w:val="1"/>
+      <w:numFmt w:val="bullet"/>
+      <w:lvlText w:val=""/>
+      <w:lvlJc w:val="left"/>
+      <w:pPr>
+        <w:ind w:left="4320" w:hanging="360"/>
+      </w:pPr>
+      <w:rPr>
+        <w:rFonts w:ascii="Wingdings" w:hAnsi="Wingdings" w:hint="default"/>
+      </w:rPr>
+    </w:lvl>
+    <w:lvl w:ilvl="6" w:tplc="04070001" w:tentative="1">
+      <w:start w:val="1"/>
+      <w:numFmt w:val="bullet"/>
+      <w:lvlText w:val=""/>
+      <w:lvlJc w:val="left"/>
+      <w:pPr>
+        <w:ind w:left="5040" w:hanging="360"/>
+      </w:pPr>
+      <w:rPr>
+        <w:rFonts w:ascii="Symbol" w:hAnsi="Symbol" w:hint="default"/>
+      </w:rPr>
+    </w:lvl>
+    <w:lvl w:ilvl="7" w:tplc="04070003" w:tentative="1">
+      <w:start w:val="1"/>
+      <w:numFmt w:val="bullet"/>
+      <w:lvlText w:val="o"/>
+      <w:lvlJc w:val="left"/>
+      <w:pPr>
+        <w:ind w:left="5760" w:hanging="360"/>
+      </w:pPr>
+      <w:rPr>
+        <w:rFonts w:ascii="Courier New" w:hAnsi="Courier New" w:cs="Courier New" w:hint="default"/>
+      </w:rPr>
+    </w:lvl>
+    <w:lvl w:ilvl="8" w:tplc="04070005" w:tentative="1">
+      <w:start w:val="1"/>
+      <w:numFmt w:val="bullet"/>
+      <w:lvlText w:val=""/>
+      <w:lvlJc w:val="left"/>
+      <w:pPr>
+        <w:ind w:left="6480" w:hanging="360"/>
+      </w:pPr>
+      <w:rPr>
+        <w:rFonts w:ascii="Wingdings" w:hAnsi="Wingdings" w:hint="default"/>
+      </w:rPr>
+    </w:lvl>
+  </w:abstractNum>
   <w:num w:numId="1">
+    <w:abstractNumId w:val="9"/>
+  </w:num>
+  <w:num w:numId="2">
+    <w:abstractNumId w:val="5"/>
+  </w:num>
+  <w:num w:numId="3">
     <w:abstractNumId w:val="3"/>
   </w:num>
-  <w:num w:numId="2">
+  <w:num w:numId="4">
+    <w:abstractNumId w:val="6"/>
+  </w:num>
+  <w:num w:numId="5">
+    <w:abstractNumId w:val="10"/>
+  </w:num>
+  <w:num w:numId="6">
+    <w:abstractNumId w:val="8"/>
+  </w:num>
+  <w:num w:numId="7">
+    <w:abstractNumId w:val="7"/>
+  </w:num>
+  <w:num w:numId="8">
+    <w:abstractNumId w:val="11"/>
+  </w:num>
+  <w:num w:numId="9">
+    <w:abstractNumId w:val="2"/>
+  </w:num>
+  <w:num w:numId="10">
+    <w:abstractNumId w:val="4"/>
+  </w:num>
+  <w:num w:numId="11">
     <w:abstractNumId w:val="1"/>
   </w:num>
-  <w:num w:numId="3">
+  <w:num w:numId="12">
     <w:abstractNumId w:val="0"/>
-  </w:num>
-  <w:num w:numId="4">
-    <w:abstractNumId w:val="2"/>
-  </w:num>
-  <w:num w:numId="5">
-    <w:abstractNumId w:val="4"/>
   </w:num>
 </w:numbering>
 </file>
@@ -4979,7 +6359,7 @@
 </file>
 
 <file path=customXml/itemProps1.xml><?xml version="1.0" encoding="utf-8"?>
-<ds:datastoreItem xmlns:ds="http://schemas.openxmlformats.org/officeDocument/2006/customXml" ds:itemID="{7ADE52D0-2C3B-9749-9E6E-83F9E275A7DD}">
+<ds:datastoreItem xmlns:ds="http://schemas.openxmlformats.org/officeDocument/2006/customXml" ds:itemID="{3B51BAFE-1969-CA4D-A5A4-370859645310}">
   <ds:schemaRefs>
     <ds:schemaRef ds:uri="http://schemas.openxmlformats.org/officeDocument/2006/bibliography"/>
   </ds:schemaRefs>

</xml_diff>